<commit_message>
Meshed Core with SCC and added some documentation
</commit_message>
<xml_diff>
--- a/Documentation/RISC-V Top.docx
+++ b/Documentation/RISC-V Top.docx
@@ -512,12 +512,17 @@
           <w:numId w:val="30"/>
         </w:numPr>
       </w:pPr>
-      <w:r>
-        <w:rPr>
-          <w:b/>
-        </w:rPr>
-        <w:t>EX:</w:t>
-      </w:r>
+      <w:hyperlink r:id="rId16" w:history="1">
+        <w:r>
+          <w:rPr>
+            <w:rStyle w:val="Hyperlink"/>
+            <w:b/>
+          </w:rPr>
+          <w:t>EX:</w:t>
+        </w:r>
+      </w:hyperlink>
+      <w:bookmarkStart w:id="0" w:name="_GoBack"/>
+      <w:bookmarkEnd w:id="0"/>
       <w:r>
         <w:t xml:space="preserve"> Execution Module, executes instructions based on the information decoded and the data given.</w:t>
       </w:r>
@@ -609,12 +614,10 @@
       <w:r>
         <w:t>Revision 0.01 – Initial Revision, created document with block diagram, module description and data dictionary</w:t>
       </w:r>
-      <w:bookmarkStart w:id="0" w:name="_GoBack"/>
-      <w:bookmarkEnd w:id="0"/>
     </w:p>
     <w:sectPr>
-      <w:footerReference w:type="default" r:id="rId16"/>
-      <w:headerReference w:type="first" r:id="rId17"/>
+      <w:footerReference w:type="default" r:id="rId17"/>
+      <w:headerReference w:type="first" r:id="rId18"/>
       <w:pgSz w:w="12240" w:h="15840"/>
       <w:pgMar w:top="1440" w:right="1440" w:bottom="1440" w:left="1440" w:header="720" w:footer="720" w:gutter="0"/>
       <w:cols w:space="720"/>
@@ -3634,6 +3637,15 @@
 </file>
 
 <file path=customXml/item1.xml><?xml version="1.0" encoding="utf-8"?>
+<?mso-contentType ?>
+<FormTemplates xmlns="http://schemas.microsoft.com/sharepoint/v3/contenttype/forms">
+  <Display>DocumentLibraryForm</Display>
+  <Edit>AssetEditForm</Edit>
+  <New>DocumentLibraryForm</New>
+</FormTemplates>
+</file>
+
+<file path=customXml/item2.xml><?xml version="1.0" encoding="utf-8"?>
 <ct:contentTypeSchema xmlns:ct="http://schemas.microsoft.com/office/2006/metadata/contentType" xmlns:ma="http://schemas.microsoft.com/office/2006/metadata/properties/metaAttributes" ct:_="" ma:_="" ma:contentTypeName="TemplateFile" ma:contentTypeID="0x0101006EDDDB5EE6D98C44930B742096920B300400F5B6D36B3EF94B4E9A635CDF2A18F5B8" ma:contentTypeVersion="72" ma:contentTypeDescription="Create a new document." ma:contentTypeScope="" ma:versionID="a23e56308344d904b51738559c3d67c9">
   <xsd:schema xmlns:xsd="http://www.w3.org/2001/XMLSchema" xmlns:xs="http://www.w3.org/2001/XMLSchema" xmlns:p="http://schemas.microsoft.com/office/2006/metadata/properties" xmlns:ns2="4873beb7-5857-4685-be1f-d57550cc96cc" targetNamespace="http://schemas.microsoft.com/office/2006/metadata/properties" ma:root="true" ma:fieldsID="cd0908cc4600e77bf5da051303e00c8d" ns2:_="">
     <xsd:import namespace="4873beb7-5857-4685-be1f-d57550cc96cc"/>
@@ -4673,15 +4685,6 @@
 </ct:contentTypeSchema>
 </file>
 
-<file path=customXml/item2.xml><?xml version="1.0" encoding="utf-8"?>
-<?mso-contentType ?>
-<FormTemplates xmlns="http://schemas.microsoft.com/sharepoint/v3/contenttype/forms">
-  <Display>DocumentLibraryForm</Display>
-  <Edit>AssetEditForm</Edit>
-  <New>DocumentLibraryForm</New>
-</FormTemplates>
-</file>
-
 <file path=customXml/item3.xml><?xml version="1.0" encoding="utf-8"?>
 <p:properties xmlns:p="http://schemas.microsoft.com/office/2006/metadata/properties" xmlns:xsi="http://www.w3.org/2001/XMLSchema-instance" xmlns:pc="http://schemas.microsoft.com/office/infopath/2007/PartnerControls">
   <documentManagement>
@@ -4813,6 +4816,14 @@
 </file>
 
 <file path=customXml/itemProps1.xml><?xml version="1.0" encoding="utf-8"?>
+<ds:datastoreItem xmlns:ds="http://schemas.openxmlformats.org/officeDocument/2006/customXml" ds:itemID="{499EA1EC-B023-4266-9865-E1EDA122A8C9}">
+  <ds:schemaRefs>
+    <ds:schemaRef ds:uri="http://schemas.microsoft.com/sharepoint/v3/contenttype/forms"/>
+  </ds:schemaRefs>
+</ds:datastoreItem>
+</file>
+
+<file path=customXml/itemProps2.xml><?xml version="1.0" encoding="utf-8"?>
 <ds:datastoreItem xmlns:ds="http://schemas.openxmlformats.org/officeDocument/2006/customXml" ds:itemID="{9332E30D-EFB4-40E8-AB8F-C2E02C2E75EB}">
   <ds:schemaRefs>
     <ds:schemaRef ds:uri="http://schemas.microsoft.com/office/2006/metadata/contentType"/>
@@ -4830,14 +4841,6 @@
 </ds:datastoreItem>
 </file>
 
-<file path=customXml/itemProps2.xml><?xml version="1.0" encoding="utf-8"?>
-<ds:datastoreItem xmlns:ds="http://schemas.openxmlformats.org/officeDocument/2006/customXml" ds:itemID="{499EA1EC-B023-4266-9865-E1EDA122A8C9}">
-  <ds:schemaRefs>
-    <ds:schemaRef ds:uri="http://schemas.microsoft.com/sharepoint/v3/contenttype/forms"/>
-  </ds:schemaRefs>
-</ds:datastoreItem>
-</file>
-
 <file path=customXml/itemProps3.xml><?xml version="1.0" encoding="utf-8"?>
 <ds:datastoreItem xmlns:ds="http://schemas.openxmlformats.org/officeDocument/2006/customXml" ds:itemID="{63671810-3EF7-4C8E-BCBA-248ABE2BAB39}">
   <ds:schemaRefs>
@@ -4849,7 +4852,7 @@
 </file>
 
 <file path=customXml/itemProps4.xml><?xml version="1.0" encoding="utf-8"?>
-<ds:datastoreItem xmlns:ds="http://schemas.openxmlformats.org/officeDocument/2006/customXml" ds:itemID="{9A6D08FC-DA43-48C6-B462-A0C011E8F9D7}">
+<ds:datastoreItem xmlns:ds="http://schemas.openxmlformats.org/officeDocument/2006/customXml" ds:itemID="{F5705D73-110A-4FCC-BAED-3EA02E9EF346}">
   <ds:schemaRefs>
     <ds:schemaRef ds:uri="http://schemas.openxmlformats.org/officeDocument/2006/bibliography"/>
   </ds:schemaRefs>

</xml_diff>